<commit_message>
notif dans Etat Stock
</commit_message>
<xml_diff>
--- a/Mémoire-ETU2571.docx
+++ b/Mémoire-ETU2571.docx
@@ -269,8 +269,13 @@
       <w:pPr>
         <w:pStyle w:val="1Programme"/>
       </w:pPr>
-      <w:r>
-        <w:t xml:space="preserve">en </w:t>
+      <w:proofErr w:type="gramStart"/>
+      <w:r>
+        <w:t>en</w:t>
+      </w:r>
+      <w:proofErr w:type="gramEnd"/>
+      <w:r>
+        <w:t xml:space="preserve"> </w:t>
       </w:r>
       <w:r>
         <w:t>Informatique</w:t>
@@ -280,8 +285,13 @@
       <w:pPr>
         <w:pStyle w:val="1Option"/>
       </w:pPr>
-      <w:r>
-        <w:t xml:space="preserve">option </w:t>
+      <w:proofErr w:type="gramStart"/>
+      <w:r>
+        <w:t>option</w:t>
+      </w:r>
+      <w:proofErr w:type="gramEnd"/>
+      <w:r>
+        <w:t xml:space="preserve"> </w:t>
       </w:r>
       <w:r>
         <w:t xml:space="preserve">Réseaux et Base de données </w:t>
@@ -343,7 +353,23 @@
       </w:r>
       <w:r>
         <w:tab/>
-        <w:t>M. Tahina Razafinjoelina, examinateur</w:t>
+        <w:t xml:space="preserve">M. </w:t>
+      </w:r>
+      <w:proofErr w:type="spellStart"/>
+      <w:r>
+        <w:t>Tahina</w:t>
+      </w:r>
+      <w:proofErr w:type="spellEnd"/>
+      <w:r>
+        <w:t xml:space="preserve"> </w:t>
+      </w:r>
+      <w:proofErr w:type="spellStart"/>
+      <w:r>
+        <w:t>Razafinjoelina</w:t>
+      </w:r>
+      <w:proofErr w:type="spellEnd"/>
+      <w:r>
+        <w:t>, examinateur</w:t>
       </w:r>
       <w:r>
         <w:br/>
@@ -3246,11 +3272,19 @@
           <w:b/>
         </w:rPr>
       </w:pPr>
+      <w:proofErr w:type="spellStart"/>
       <w:r>
         <w:rPr>
           <w:color w:val="FF0000"/>
         </w:rPr>
-        <w:t xml:space="preserve">Utiisez l’IA et l’Internet, si possible/nécessaire, en </w:t>
+        <w:t>Utiisez</w:t>
+      </w:r>
+      <w:proofErr w:type="spellEnd"/>
+      <w:r>
+        <w:rPr>
+          <w:color w:val="FF0000"/>
+        </w:rPr>
+        <w:t xml:space="preserve"> l’IA et l’Internet, si possible/nécessaire, en </w:t>
       </w:r>
       <w:r>
         <w:rPr>
@@ -3304,7 +3338,15 @@
         <w:t>Informatique de l’</w:t>
       </w:r>
       <w:r>
-        <w:t>IT University;</w:t>
+        <w:t xml:space="preserve">IT </w:t>
+      </w:r>
+      <w:proofErr w:type="spellStart"/>
+      <w:r>
+        <w:t>University</w:t>
+      </w:r>
+      <w:proofErr w:type="spellEnd"/>
+      <w:r>
+        <w:t>;</w:t>
       </w:r>
       <w:r>
         <w:t xml:space="preserve"> </w:t>
@@ -3352,7 +3394,15 @@
         <w:fldChar w:fldCharType="end"/>
       </w:r>
       <w:r>
-        <w:t xml:space="preserve"> à </w:t>
+        <w:t xml:space="preserve"> </w:t>
+      </w:r>
+      <w:proofErr w:type="spellStart"/>
+      <w:r>
+        <w:t>à</w:t>
+      </w:r>
+      <w:proofErr w:type="spellEnd"/>
+      <w:r>
+        <w:t xml:space="preserve"> </w:t>
       </w:r>
       <w:r>
         <w:fldChar w:fldCharType="begin"/>
@@ -3396,7 +3446,15 @@
         <w:t xml:space="preserve"> l’I</w:t>
       </w:r>
       <w:r>
-        <w:t xml:space="preserve">T University et d’autre part </w:t>
+        <w:t xml:space="preserve">T </w:t>
+      </w:r>
+      <w:proofErr w:type="spellStart"/>
+      <w:r>
+        <w:t>University</w:t>
+      </w:r>
+      <w:proofErr w:type="spellEnd"/>
+      <w:r>
+        <w:t xml:space="preserve"> et d’autre part </w:t>
       </w:r>
       <w:r>
         <w:t xml:space="preserve">mon </w:t>
@@ -3426,9 +3484,14 @@
       </w:pPr>
       <w:bookmarkStart w:id="12" w:name="_Toc105039386"/>
       <w:r>
-        <w:t>L’IT University</w:t>
+        <w:t xml:space="preserve">L’IT </w:t>
+      </w:r>
+      <w:proofErr w:type="spellStart"/>
+      <w:r>
+        <w:t>University</w:t>
       </w:r>
       <w:bookmarkEnd w:id="12"/>
+      <w:proofErr w:type="spellEnd"/>
     </w:p>
     <w:p>
       <w:pPr>
@@ -3437,8 +3500,13 @@
         <w:jc w:val="left"/>
       </w:pPr>
       <w:r>
-        <w:t>Fondée en 2011, l’IT University</w:t>
-      </w:r>
+        <w:t xml:space="preserve">Fondée en 2011, l’IT </w:t>
+      </w:r>
+      <w:proofErr w:type="spellStart"/>
+      <w:r>
+        <w:t>University</w:t>
+      </w:r>
+      <w:proofErr w:type="spellEnd"/>
       <w:r>
         <w:t xml:space="preserve"> (ou ITU)</w:t>
       </w:r>
@@ -3575,7 +3643,15 @@
         <w:t>l’</w:t>
       </w:r>
       <w:r>
-        <w:t>ESTIA du Pays Basque - France</w:t>
+        <w:t xml:space="preserve">ESTIA du Pays </w:t>
+      </w:r>
+      <w:proofErr w:type="gramStart"/>
+      <w:r>
+        <w:t>Basque</w:t>
+      </w:r>
+      <w:proofErr w:type="gramEnd"/>
+      <w:r>
+        <w:t xml:space="preserve"> - France</w:t>
       </w:r>
     </w:p>
     <w:p>
@@ -3887,13 +3963,27 @@
         <w:rPr>
           <w:color w:val="FF0000"/>
         </w:rPr>
-        <w:t xml:space="preserve"> et/ou design </w:t>
-      </w:r>
+        <w:t xml:space="preserve"> et/ou </w:t>
+      </w:r>
+      <w:proofErr w:type="gramStart"/>
       <w:r>
         <w:rPr>
           <w:color w:val="FF0000"/>
         </w:rPr>
-        <w:t xml:space="preserve"> ou de </w:t>
+        <w:t xml:space="preserve">design </w:t>
+      </w:r>
+      <w:r>
+        <w:rPr>
+          <w:color w:val="FF0000"/>
+        </w:rPr>
+        <w:t xml:space="preserve"> ou</w:t>
+      </w:r>
+      <w:proofErr w:type="gramEnd"/>
+      <w:r>
+        <w:rPr>
+          <w:color w:val="FF0000"/>
+        </w:rPr>
+        <w:t xml:space="preserve"> de </w:t>
       </w:r>
       <w:r>
         <w:rPr>
@@ -4334,8 +4424,13 @@
         </w:rPr>
         <w:t xml:space="preserve"> </w:t>
       </w:r>
-      <w:r>
-        <w:t xml:space="preserve">faire au moins une recherche documentaire sur les </w:t>
+      <w:proofErr w:type="gramStart"/>
+      <w:r>
+        <w:t>faire</w:t>
+      </w:r>
+      <w:proofErr w:type="gramEnd"/>
+      <w:r>
+        <w:t xml:space="preserve"> au moins une recherche documentaire sur les </w:t>
       </w:r>
       <w:r>
         <w:rPr>
@@ -4378,8 +4473,16 @@
         <w:rPr>
           <w:color w:val="FF0000"/>
         </w:rPr>
-        <w:t>ni du web ni d’outils tels que ChatGPT</w:t>
-      </w:r>
+        <w:t xml:space="preserve">ni du web ni d’outils tels que </w:t>
+      </w:r>
+      <w:proofErr w:type="spellStart"/>
+      <w:r>
+        <w:rPr>
+          <w:color w:val="FF0000"/>
+        </w:rPr>
+        <w:t>ChatGPT</w:t>
+      </w:r>
+      <w:proofErr w:type="spellEnd"/>
       <w:r>
         <w:t xml:space="preserve">) pour présenter les technologies : écrivez ce que </w:t>
       </w:r>
@@ -5563,18 +5666,42 @@
               </w:rPr>
               <w:t>contenus (</w:t>
             </w:r>
+            <w:proofErr w:type="gramStart"/>
             <w:r>
               <w:rPr>
                 <w:color w:val="4D4D4D"/>
               </w:rPr>
-              <w:t xml:space="preserve">articles , famille , centre budgétaire </w:t>
+              <w:t>articles ,</w:t>
             </w:r>
+            <w:proofErr w:type="gramEnd"/>
             <w:r>
               <w:rPr>
                 <w:color w:val="4D4D4D"/>
               </w:rPr>
-              <w:t>)</w:t>
+              <w:t xml:space="preserve"> </w:t>
             </w:r>
+            <w:proofErr w:type="gramStart"/>
+            <w:r>
+              <w:rPr>
+                <w:color w:val="4D4D4D"/>
+              </w:rPr>
+              <w:t>famille ,</w:t>
+            </w:r>
+            <w:proofErr w:type="gramEnd"/>
+            <w:r>
+              <w:rPr>
+                <w:color w:val="4D4D4D"/>
+              </w:rPr>
+              <w:t xml:space="preserve"> centre </w:t>
+            </w:r>
+            <w:proofErr w:type="gramStart"/>
+            <w:r>
+              <w:rPr>
+                <w:color w:val="4D4D4D"/>
+              </w:rPr>
+              <w:t>budgétaire )</w:t>
+            </w:r>
+            <w:proofErr w:type="gramEnd"/>
           </w:p>
         </w:tc>
         <w:tc>
@@ -5845,11 +5972,33 @@
               </w:rPr>
               <w:t xml:space="preserve"> </w:t>
             </w:r>
+            <w:proofErr w:type="gramStart"/>
             <w:r>
               <w:rPr>
                 <w:color w:val="4D4D4D"/>
               </w:rPr>
-              <w:t>articles , famille , centre budgétaire</w:t>
+              <w:t>articles ,</w:t>
+            </w:r>
+            <w:proofErr w:type="gramEnd"/>
+            <w:r>
+              <w:rPr>
+                <w:color w:val="4D4D4D"/>
+              </w:rPr>
+              <w:t xml:space="preserve"> </w:t>
+            </w:r>
+            <w:proofErr w:type="gramStart"/>
+            <w:r>
+              <w:rPr>
+                <w:color w:val="4D4D4D"/>
+              </w:rPr>
+              <w:t>famille ,</w:t>
+            </w:r>
+            <w:proofErr w:type="gramEnd"/>
+            <w:r>
+              <w:rPr>
+                <w:color w:val="4D4D4D"/>
+              </w:rPr>
+              <w:t xml:space="preserve"> centre budgétaire</w:t>
             </w:r>
           </w:p>
         </w:tc>
@@ -5972,19 +6121,35 @@
               <w:rPr>
                 <w:color w:val="4D4D4D"/>
               </w:rPr>
-              <w:t xml:space="preserve">contenus : </w:t>
+              <w:t xml:space="preserve">contenus :  </w:t>
             </w:r>
+            <w:proofErr w:type="gramStart"/>
+            <w:r>
+              <w:rPr>
+                <w:color w:val="4D4D4D"/>
+              </w:rPr>
+              <w:t>articles ,</w:t>
+            </w:r>
+            <w:proofErr w:type="gramEnd"/>
             <w:r>
               <w:rPr>
                 <w:color w:val="4D4D4D"/>
               </w:rPr>
               <w:t xml:space="preserve"> </w:t>
             </w:r>
+            <w:proofErr w:type="gramStart"/>
             <w:r>
               <w:rPr>
                 <w:color w:val="4D4D4D"/>
               </w:rPr>
-              <w:t>articles , famille , centre budgétaire</w:t>
+              <w:t>famille ,</w:t>
+            </w:r>
+            <w:proofErr w:type="gramEnd"/>
+            <w:r>
+              <w:rPr>
+                <w:color w:val="4D4D4D"/>
+              </w:rPr>
+              <w:t xml:space="preserve"> centre budgétaire</w:t>
             </w:r>
           </w:p>
         </w:tc>
@@ -6315,10 +6480,10 @@
           <w:lang w:val="fr-MG"/>
         </w:rPr>
         <w:drawing>
-          <wp:inline distT="0" distB="0" distL="0" distR="0" wp14:anchorId="3D857DC0" wp14:editId="416CB9D5">
-            <wp:extent cx="5579745" cy="2999351"/>
-            <wp:effectExtent l="0" t="0" r="1905" b="0"/>
-            <wp:docPr id="2141925997" name="Image 3"/>
+          <wp:inline distT="0" distB="0" distL="0" distR="0" wp14:anchorId="6036A67B" wp14:editId="7C9F4F2F">
+            <wp:extent cx="5582285" cy="2998470"/>
+            <wp:effectExtent l="0" t="0" r="0" b="0"/>
+            <wp:docPr id="1027749691" name="Image 1"/>
             <wp:cNvGraphicFramePr>
               <a:graphicFrameLocks xmlns:a="http://schemas.openxmlformats.org/drawingml/2006/main" noChangeAspect="1"/>
             </wp:cNvGraphicFramePr>
@@ -6326,7 +6491,7 @@
               <a:graphicData uri="http://schemas.openxmlformats.org/drawingml/2006/picture">
                 <pic:pic xmlns:pic="http://schemas.openxmlformats.org/drawingml/2006/picture">
                   <pic:nvPicPr>
-                    <pic:cNvPr id="0" name="Picture 3"/>
+                    <pic:cNvPr id="0" name="Picture 1"/>
                     <pic:cNvPicPr>
                       <a:picLocks noChangeAspect="1" noChangeArrowheads="1"/>
                     </pic:cNvPicPr>
@@ -6347,7 +6512,7 @@
                   <pic:spPr bwMode="auto">
                     <a:xfrm>
                       <a:off x="0" y="0"/>
-                      <a:ext cx="5579745" cy="2999351"/>
+                      <a:ext cx="5582285" cy="2998470"/>
                     </a:xfrm>
                     <a:prstGeom prst="rect">
                       <a:avLst/>
@@ -6577,9 +6742,11 @@
             <w:pPr>
               <w:jc w:val="left"/>
             </w:pPr>
+            <w:proofErr w:type="spellStart"/>
             <w:r>
               <w:t>Language</w:t>
             </w:r>
+            <w:proofErr w:type="spellEnd"/>
           </w:p>
         </w:tc>
         <w:tc>
@@ -6711,9 +6878,11 @@
             <w:pPr>
               <w:jc w:val="left"/>
             </w:pPr>
+            <w:proofErr w:type="spellStart"/>
             <w:r>
               <w:t>PhP</w:t>
             </w:r>
+            <w:proofErr w:type="spellEnd"/>
           </w:p>
         </w:tc>
         <w:tc>
@@ -7666,12 +7835,28 @@
           <w:b/>
           <w:color w:val="FF0000"/>
         </w:rPr>
-        <w:t>veillez à étoffer vos références pour montrer que vous avez fait correctement ce travail de recherche</w:t>
-      </w:r>
-      <w:r>
-        <w:rPr>
+        <w:t xml:space="preserve">veillez à étoffer vos références pour montrer que vous avez </w:t>
+      </w:r>
+      <w:proofErr w:type="gramStart"/>
+      <w:r>
+        <w:rPr>
+          <w:b/>
           <w:color w:val="FF0000"/>
         </w:rPr>
+        <w:t>fait</w:t>
+      </w:r>
+      <w:proofErr w:type="gramEnd"/>
+      <w:r>
+        <w:rPr>
+          <w:b/>
+          <w:color w:val="FF0000"/>
+        </w:rPr>
+        <w:t xml:space="preserve"> correctement ce travail de recherche</w:t>
+      </w:r>
+      <w:r>
+        <w:rPr>
+          <w:color w:val="FF0000"/>
+        </w:rPr>
         <w:t>.</w:t>
       </w:r>
     </w:p>
@@ -7719,8 +7904,13 @@
       <w:r>
         <w:t xml:space="preserve"> : </w:t>
       </w:r>
-      <w:r>
-        <w:t>Ecole d’ingénieurs et d’architectes de Fribourg</w:t>
+      <w:proofErr w:type="spellStart"/>
+      <w:r>
+        <w:t>Ecole</w:t>
+      </w:r>
+      <w:proofErr w:type="spellEnd"/>
+      <w:r>
+        <w:t xml:space="preserve"> d’ingénieurs et d’architectes de Fribourg</w:t>
       </w:r>
       <w:r>
         <w:t xml:space="preserve">, </w:t>
@@ -7767,6 +7957,7 @@
       <w:r>
         <w:t xml:space="preserve">: </w:t>
       </w:r>
+      <w:proofErr w:type="gramStart"/>
       <w:r>
         <w:t>https://openclassrooms.com/en/courses/6944606-concevez-votre-reseau-tcp-ip?archived-source=857447</w:t>
       </w:r>
@@ -7774,7 +7965,11 @@
         <w:t xml:space="preserve">  </w:t>
       </w:r>
       <w:r>
-        <w:t xml:space="preserve">(consultée le </w:t>
+        <w:t>(</w:t>
+      </w:r>
+      <w:proofErr w:type="gramEnd"/>
+      <w:r>
+        <w:t xml:space="preserve">consultée le </w:t>
       </w:r>
       <w:r>
         <w:t>31-05-2022</w:t>
@@ -10023,6 +10218,7 @@
   <w:style w:type="character" w:default="1" w:styleId="Policepardfaut">
     <w:name w:val="Default Paragraph Font"/>
     <w:uiPriority w:val="1"/>
+    <w:semiHidden/>
     <w:unhideWhenUsed/>
   </w:style>
   <w:style w:type="table" w:default="1" w:styleId="TableauNormal">

</xml_diff>